<commit_message>
mise a jour de la doc symphony
</commit_message>
<xml_diff>
--- a/Symphony_Memo_HowTo.docx
+++ b/Symphony_Memo_HowTo.docx
@@ -5,29 +5,50 @@
     <w:p>
       <w:pPr>
         <w:jc w:val="center"/>
-      </w:pPr>
-      <w:r>
+        <w:rPr>
+          <w:lang w:val="en-US"/>
+        </w:rPr>
+      </w:pPr>
+      <w:r>
+        <w:rPr>
+          <w:lang w:val="en-US"/>
+        </w:rPr>
         <w:t>Symphony Memo</w:t>
       </w:r>
     </w:p>
     <w:p>
       <w:pPr>
         <w:jc w:val="center"/>
+        <w:rPr>
+          <w:lang w:val="en-US"/>
+        </w:rPr>
       </w:pPr>
     </w:p>
     <w:p>
       <w:pPr>
         <w:pStyle w:val="Titre1"/>
-      </w:pPr>
-      <w:r>
+        <w:rPr>
+          <w:lang w:val="en-US"/>
+        </w:rPr>
+      </w:pPr>
+      <w:r>
+        <w:rPr>
+          <w:lang w:val="en-US"/>
+        </w:rPr>
         <w:t xml:space="preserve">Install </w:t>
       </w:r>
     </w:p>
     <w:p>
+      <w:pPr>
+        <w:rPr>
+          <w:lang w:val="en-US"/>
+        </w:rPr>
+      </w:pPr>
       <w:hyperlink r:id="rId5" w:history="1">
         <w:r>
           <w:rPr>
             <w:rStyle w:val="Lienhypertexte"/>
+            <w:lang w:val="en-US"/>
           </w:rPr>
           <w:t>http://symfony.com/download</w:t>
         </w:r>
@@ -48,7 +69,23 @@
     </w:p>
     <w:p>
       <w:r>
-        <w:t>Une fois le fichier symfony téléchargé au dessus placé dans le dossier de nos projets :</w:t>
+        <w:t xml:space="preserve">Une fois le fichier </w:t>
+      </w:r>
+      <w:proofErr w:type="spellStart"/>
+      <w:r>
+        <w:t>symfony</w:t>
+      </w:r>
+      <w:proofErr w:type="spellEnd"/>
+      <w:r>
+        <w:t xml:space="preserve"> téléchargé </w:t>
+      </w:r>
+      <w:proofErr w:type="spellStart"/>
+      <w:r>
+        <w:t>au dessus</w:t>
+      </w:r>
+      <w:proofErr w:type="spellEnd"/>
+      <w:r>
+        <w:t xml:space="preserve"> placé dans le dossier de nos projets :</w:t>
       </w:r>
     </w:p>
     <w:p>
@@ -75,18 +112,27 @@
           <w:color w:val="BFBF00"/>
           <w:sz w:val="18"/>
           <w:szCs w:val="18"/>
-          <w:lang w:val="en-US"/>
-        </w:rPr>
-      </w:pPr>
+        </w:rPr>
+      </w:pPr>
+      <w:proofErr w:type="spellStart"/>
       <w:r>
         <w:rPr>
           <w:rFonts w:ascii="Lucida Console" w:hAnsi="Lucida Console" w:cs="Lucida Console"/>
           <w:color w:val="00BF00"/>
           <w:sz w:val="18"/>
           <w:szCs w:val="18"/>
-          <w:lang w:val="en-US"/>
-        </w:rPr>
-        <w:t xml:space="preserve">Matthieu@Matthieu-PC </w:t>
+        </w:rPr>
+        <w:t>Matthieu@Matthieu-PC</w:t>
+      </w:r>
+      <w:proofErr w:type="spellEnd"/>
+      <w:r>
+        <w:rPr>
+          <w:rFonts w:ascii="Lucida Console" w:hAnsi="Lucida Console" w:cs="Lucida Console"/>
+          <w:color w:val="00BF00"/>
+          <w:sz w:val="18"/>
+          <w:szCs w:val="18"/>
+        </w:rPr>
+        <w:t xml:space="preserve"> </w:t>
       </w:r>
       <w:r>
         <w:rPr>
@@ -94,7 +140,6 @@
           <w:color w:val="BF00BF"/>
           <w:sz w:val="18"/>
           <w:szCs w:val="18"/>
-          <w:lang w:val="en-US"/>
         </w:rPr>
         <w:t xml:space="preserve">MINGW64 </w:t>
       </w:r>
@@ -104,9 +149,28 @@
           <w:color w:val="BFBF00"/>
           <w:sz w:val="18"/>
           <w:szCs w:val="18"/>
-          <w:lang w:val="en-US"/>
-        </w:rPr>
-        <w:t>/c/wamp/www</w:t>
+        </w:rPr>
+        <w:t>/c/</w:t>
+      </w:r>
+      <w:proofErr w:type="spellStart"/>
+      <w:r>
+        <w:rPr>
+          <w:rFonts w:ascii="Lucida Console" w:hAnsi="Lucida Console" w:cs="Lucida Console"/>
+          <w:color w:val="BFBF00"/>
+          <w:sz w:val="18"/>
+          <w:szCs w:val="18"/>
+        </w:rPr>
+        <w:t>wamp</w:t>
+      </w:r>
+      <w:proofErr w:type="spellEnd"/>
+      <w:r>
+        <w:rPr>
+          <w:rFonts w:ascii="Lucida Console" w:hAnsi="Lucida Console" w:cs="Lucida Console"/>
+          <w:color w:val="BFBF00"/>
+          <w:sz w:val="18"/>
+          <w:szCs w:val="18"/>
+        </w:rPr>
+        <w:t>/www</w:t>
       </w:r>
     </w:p>
     <w:p>
@@ -127,8 +191,56 @@
           <w:sz w:val="18"/>
           <w:szCs w:val="18"/>
         </w:rPr>
-        <w:t>$ php symfony new Nom_du_Projet</w:t>
-      </w:r>
+        <w:t xml:space="preserve">$ </w:t>
+      </w:r>
+      <w:proofErr w:type="spellStart"/>
+      <w:proofErr w:type="gramStart"/>
+      <w:r>
+        <w:rPr>
+          <w:rFonts w:ascii="Lucida Console" w:hAnsi="Lucida Console" w:cs="Lucida Console"/>
+          <w:sz w:val="18"/>
+          <w:szCs w:val="18"/>
+        </w:rPr>
+        <w:t>php</w:t>
+      </w:r>
+      <w:proofErr w:type="spellEnd"/>
+      <w:proofErr w:type="gramEnd"/>
+      <w:r>
+        <w:rPr>
+          <w:rFonts w:ascii="Lucida Console" w:hAnsi="Lucida Console" w:cs="Lucida Console"/>
+          <w:sz w:val="18"/>
+          <w:szCs w:val="18"/>
+        </w:rPr>
+        <w:t xml:space="preserve"> </w:t>
+      </w:r>
+      <w:proofErr w:type="spellStart"/>
+      <w:r>
+        <w:rPr>
+          <w:rFonts w:ascii="Lucida Console" w:hAnsi="Lucida Console" w:cs="Lucida Console"/>
+          <w:sz w:val="18"/>
+          <w:szCs w:val="18"/>
+        </w:rPr>
+        <w:t>symfony</w:t>
+      </w:r>
+      <w:proofErr w:type="spellEnd"/>
+      <w:r>
+        <w:rPr>
+          <w:rFonts w:ascii="Lucida Console" w:hAnsi="Lucida Console" w:cs="Lucida Console"/>
+          <w:sz w:val="18"/>
+          <w:szCs w:val="18"/>
+        </w:rPr>
+        <w:t xml:space="preserve"> new </w:t>
+      </w:r>
+      <w:proofErr w:type="spellStart"/>
+      <w:r>
+        <w:rPr>
+          <w:rFonts w:ascii="Lucida Console" w:hAnsi="Lucida Console" w:cs="Lucida Console"/>
+          <w:sz w:val="18"/>
+          <w:szCs w:val="18"/>
+        </w:rPr>
+        <w:t>Nom_du_Projet</w:t>
+      </w:r>
+      <w:proofErr w:type="spellEnd"/>
     </w:p>
     <w:p/>
     <w:p>
@@ -136,10 +248,26 @@
         <w:rPr>
           <w:u w:val="single"/>
         </w:rPr>
-        <w:t>Lancer le serveur de Symfony</w:t>
-      </w:r>
-      <w:r>
-        <w:t xml:space="preserve"> pour commencer à tester le website :</w:t>
+        <w:t xml:space="preserve">Lancer le serveur de </w:t>
+      </w:r>
+      <w:proofErr w:type="spellStart"/>
+      <w:r>
+        <w:rPr>
+          <w:u w:val="single"/>
+        </w:rPr>
+        <w:t>Symfony</w:t>
+      </w:r>
+      <w:proofErr w:type="spellEnd"/>
+      <w:r>
+        <w:t xml:space="preserve"> pour commencer à tester le </w:t>
+      </w:r>
+      <w:proofErr w:type="spellStart"/>
+      <w:r>
+        <w:t>website</w:t>
+      </w:r>
+      <w:proofErr w:type="spellEnd"/>
+      <w:r>
+        <w:t> :</w:t>
       </w:r>
     </w:p>
     <w:p>
@@ -156,6 +284,7 @@
           <w:lang w:val="en-US"/>
         </w:rPr>
       </w:pPr>
+      <w:proofErr w:type="spellStart"/>
       <w:r>
         <w:rPr>
           <w:rFonts w:ascii="Lucida Console" w:hAnsi="Lucida Console" w:cs="Lucida Console"/>
@@ -164,7 +293,18 @@
           <w:szCs w:val="18"/>
           <w:lang w:val="en-US"/>
         </w:rPr>
-        <w:t xml:space="preserve">Matthieu@Matthieu-PC </w:t>
+        <w:t>Matthieu@Matthieu-PC</w:t>
+      </w:r>
+      <w:proofErr w:type="spellEnd"/>
+      <w:r>
+        <w:rPr>
+          <w:rFonts w:ascii="Lucida Console" w:hAnsi="Lucida Console" w:cs="Lucida Console"/>
+          <w:color w:val="00BF00"/>
+          <w:sz w:val="18"/>
+          <w:szCs w:val="18"/>
+          <w:lang w:val="en-US"/>
+        </w:rPr>
+        <w:t xml:space="preserve"> </w:t>
       </w:r>
       <w:r>
         <w:rPr>
@@ -184,8 +324,42 @@
           <w:szCs w:val="18"/>
           <w:lang w:val="en-US"/>
         </w:rPr>
-        <w:t>/c/wamp/www/stop_gaspi</w:t>
-      </w:r>
+        <w:t>/c/</w:t>
+      </w:r>
+      <w:proofErr w:type="spellStart"/>
+      <w:r>
+        <w:rPr>
+          <w:rFonts w:ascii="Lucida Console" w:hAnsi="Lucida Console" w:cs="Lucida Console"/>
+          <w:color w:val="BFBF00"/>
+          <w:sz w:val="18"/>
+          <w:szCs w:val="18"/>
+          <w:lang w:val="en-US"/>
+        </w:rPr>
+        <w:t>wamp</w:t>
+      </w:r>
+      <w:proofErr w:type="spellEnd"/>
+      <w:r>
+        <w:rPr>
+          <w:rFonts w:ascii="Lucida Console" w:hAnsi="Lucida Console" w:cs="Lucida Console"/>
+          <w:color w:val="BFBF00"/>
+          <w:sz w:val="18"/>
+          <w:szCs w:val="18"/>
+          <w:lang w:val="en-US"/>
+        </w:rPr>
+        <w:t>/www/</w:t>
+      </w:r>
+      <w:proofErr w:type="spellStart"/>
+      <w:r>
+        <w:rPr>
+          <w:rFonts w:ascii="Lucida Console" w:hAnsi="Lucida Console" w:cs="Lucida Console"/>
+          <w:color w:val="BFBF00"/>
+          <w:sz w:val="18"/>
+          <w:szCs w:val="18"/>
+          <w:lang w:val="en-US"/>
+        </w:rPr>
+        <w:t>stop_gaspi</w:t>
+      </w:r>
+      <w:proofErr w:type="spellEnd"/>
     </w:p>
     <w:p>
       <w:pPr>
@@ -197,16 +371,51 @@
           <w:rFonts w:ascii="Lucida Console" w:hAnsi="Lucida Console" w:cs="Lucida Console"/>
           <w:sz w:val="18"/>
           <w:szCs w:val="18"/>
-        </w:rPr>
-      </w:pPr>
-      <w:r>
-        <w:rPr>
-          <w:rFonts w:ascii="Lucida Console" w:hAnsi="Lucida Console" w:cs="Lucida Console"/>
-          <w:sz w:val="18"/>
-          <w:szCs w:val="18"/>
-        </w:rPr>
-        <w:t>$ php bin/console server:run</w:t>
-      </w:r>
+          <w:lang w:val="en-US"/>
+        </w:rPr>
+      </w:pPr>
+      <w:r>
+        <w:rPr>
+          <w:rFonts w:ascii="Lucida Console" w:hAnsi="Lucida Console" w:cs="Lucida Console"/>
+          <w:sz w:val="18"/>
+          <w:szCs w:val="18"/>
+          <w:lang w:val="en-US"/>
+        </w:rPr>
+        <w:t xml:space="preserve">$ </w:t>
+      </w:r>
+      <w:proofErr w:type="spellStart"/>
+      <w:proofErr w:type="gramStart"/>
+      <w:r>
+        <w:rPr>
+          <w:rFonts w:ascii="Lucida Console" w:hAnsi="Lucida Console" w:cs="Lucida Console"/>
+          <w:sz w:val="18"/>
+          <w:szCs w:val="18"/>
+          <w:lang w:val="en-US"/>
+        </w:rPr>
+        <w:t>php</w:t>
+      </w:r>
+      <w:proofErr w:type="spellEnd"/>
+      <w:proofErr w:type="gramEnd"/>
+      <w:r>
+        <w:rPr>
+          <w:rFonts w:ascii="Lucida Console" w:hAnsi="Lucida Console" w:cs="Lucida Console"/>
+          <w:sz w:val="18"/>
+          <w:szCs w:val="18"/>
+          <w:lang w:val="en-US"/>
+        </w:rPr>
+        <w:t xml:space="preserve"> bin/console </w:t>
+      </w:r>
+      <w:proofErr w:type="spellStart"/>
+      <w:r>
+        <w:rPr>
+          <w:rFonts w:ascii="Lucida Console" w:hAnsi="Lucida Console" w:cs="Lucida Console"/>
+          <w:sz w:val="18"/>
+          <w:szCs w:val="18"/>
+          <w:lang w:val="en-US"/>
+        </w:rPr>
+        <w:t>server:run</w:t>
+      </w:r>
+      <w:proofErr w:type="spellEnd"/>
     </w:p>
     <w:p>
       <w:pPr>
@@ -225,18 +434,47 @@
     <w:p>
       <w:pPr>
         <w:pStyle w:val="Titre1"/>
-      </w:pPr>
-      <w:r>
+        <w:rPr>
+          <w:lang w:val="en-US"/>
+        </w:rPr>
+      </w:pPr>
+      <w:r>
+        <w:rPr>
+          <w:lang w:val="en-US"/>
+        </w:rPr>
         <w:t>Notes </w:t>
       </w:r>
       <w:r>
-        <w:t>to self</w:t>
-      </w:r>
-      <w:r>
+        <w:rPr>
+          <w:lang w:val="en-US"/>
+        </w:rPr>
+        <w:t xml:space="preserve">to </w:t>
+      </w:r>
+      <w:proofErr w:type="gramStart"/>
+      <w:r>
+        <w:rPr>
+          <w:lang w:val="en-US"/>
+        </w:rPr>
+        <w:t>self</w:t>
+      </w:r>
+      <w:r>
+        <w:rPr>
+          <w:lang w:val="en-US"/>
+        </w:rPr>
         <w:t xml:space="preserve"> </w:t>
       </w:r>
       <w:r>
-        <w:t xml:space="preserve">: </w:t>
+        <w:rPr>
+          <w:lang w:val="en-US"/>
+        </w:rPr>
+        <w:t>:</w:t>
+      </w:r>
+      <w:proofErr w:type="gramEnd"/>
+      <w:r>
+        <w:rPr>
+          <w:lang w:val="en-US"/>
+        </w:rPr>
+        <w:t xml:space="preserve"> </w:t>
       </w:r>
     </w:p>
     <w:p>
@@ -251,11 +489,56 @@
       <w:r>
         <w:t xml:space="preserve">Un </w:t>
       </w:r>
-      <w:r>
-        <w:t xml:space="preserve">href vers une action d’un controller </w:t>
-      </w:r>
-      <w:r>
-        <w:t>doit impérativement être composé de son « path » (Précisé dans le controller en comm au dessus de l’action appelée</w:t>
+      <w:proofErr w:type="spellStart"/>
+      <w:r>
+        <w:t>href</w:t>
+      </w:r>
+      <w:proofErr w:type="spellEnd"/>
+      <w:r>
+        <w:t xml:space="preserve"> vers une action d’un </w:t>
+      </w:r>
+      <w:proofErr w:type="spellStart"/>
+      <w:r>
+        <w:t>controller</w:t>
+      </w:r>
+      <w:proofErr w:type="spellEnd"/>
+      <w:r>
+        <w:t xml:space="preserve"> </w:t>
+      </w:r>
+      <w:r>
+        <w:t>doit impérativement être composé de son « </w:t>
+      </w:r>
+      <w:proofErr w:type="spellStart"/>
+      <w:r>
+        <w:t>path</w:t>
+      </w:r>
+      <w:proofErr w:type="spellEnd"/>
+      <w:r>
+        <w:t xml:space="preserve"> » (Précisé dans le </w:t>
+      </w:r>
+      <w:proofErr w:type="spellStart"/>
+      <w:r>
+        <w:t>controller</w:t>
+      </w:r>
+      <w:proofErr w:type="spellEnd"/>
+      <w:r>
+        <w:t xml:space="preserve"> en </w:t>
+      </w:r>
+      <w:proofErr w:type="spellStart"/>
+      <w:r>
+        <w:t>comm</w:t>
+      </w:r>
+      <w:proofErr w:type="spellEnd"/>
+      <w:r>
+        <w:t xml:space="preserve"> </w:t>
+      </w:r>
+      <w:proofErr w:type="spellStart"/>
+      <w:r>
+        <w:t>au dessus</w:t>
+      </w:r>
+      <w:proofErr w:type="spellEnd"/>
+      <w:r>
+        <w:t xml:space="preserve"> de l’action appelée</w:t>
       </w:r>
       <w:r>
         <w:t>.</w:t>
@@ -295,6 +578,7 @@
         <w:br/>
         <w:t xml:space="preserve"> * </w:t>
       </w:r>
+      <w:proofErr w:type="gramStart"/>
       <w:r>
         <w:rPr>
           <w:b/>
@@ -317,8 +601,9 @@
           <w:szCs w:val="24"/>
           <w:lang w:val="en-US"/>
         </w:rPr>
-        <w:t>("/entity-remove", name="delete_route_name")</w:t>
-      </w:r>
+        <w:t>(</w:t>
+      </w:r>
+      <w:proofErr w:type="gramEnd"/>
       <w:r>
         <w:rPr>
           <w:i/>
@@ -328,9 +613,9 @@
           <w:szCs w:val="24"/>
           <w:lang w:val="en-US"/>
         </w:rPr>
-        <w:br/>
-        <w:t xml:space="preserve"> *</w:t>
-      </w:r>
+        <w:t>"/entity-remove", name="</w:t>
+      </w:r>
+      <w:proofErr w:type="spellStart"/>
       <w:r>
         <w:rPr>
           <w:i/>
@@ -340,6 +625,41 @@
           <w:szCs w:val="24"/>
           <w:lang w:val="en-US"/>
         </w:rPr>
+        <w:t>delete_route_name</w:t>
+      </w:r>
+      <w:proofErr w:type="spellEnd"/>
+      <w:r>
+        <w:rPr>
+          <w:i/>
+          <w:iCs/>
+          <w:color w:val="629755"/>
+          <w:sz w:val="24"/>
+          <w:szCs w:val="24"/>
+          <w:lang w:val="en-US"/>
+        </w:rPr>
+        <w:t>")</w:t>
+      </w:r>
+      <w:r>
+        <w:rPr>
+          <w:i/>
+          <w:iCs/>
+          <w:color w:val="629755"/>
+          <w:sz w:val="24"/>
+          <w:szCs w:val="24"/>
+          <w:lang w:val="en-US"/>
+        </w:rPr>
+        <w:br/>
+        <w:t xml:space="preserve"> *</w:t>
+      </w:r>
+      <w:r>
+        <w:rPr>
+          <w:i/>
+          <w:iCs/>
+          <w:color w:val="629755"/>
+          <w:sz w:val="24"/>
+          <w:szCs w:val="24"/>
+          <w:lang w:val="en-US"/>
+        </w:rPr>
         <w:br/>
         <w:t xml:space="preserve"> */</w:t>
       </w:r>
@@ -349,8 +669,29 @@
         <w:jc w:val="center"/>
       </w:pPr>
       <w:r>
-        <w:t>Ici au dessus de l’action appellee dans le controller</w:t>
-      </w:r>
+        <w:t xml:space="preserve">Ici </w:t>
+      </w:r>
+      <w:proofErr w:type="spellStart"/>
+      <w:r>
+        <w:t>au dessus</w:t>
+      </w:r>
+      <w:proofErr w:type="spellEnd"/>
+      <w:r>
+        <w:t xml:space="preserve"> de l’action </w:t>
+      </w:r>
+      <w:proofErr w:type="spellStart"/>
+      <w:r>
+        <w:t>appellee</w:t>
+      </w:r>
+      <w:proofErr w:type="spellEnd"/>
+      <w:r>
+        <w:t xml:space="preserve"> dans le </w:t>
+      </w:r>
+      <w:proofErr w:type="spellStart"/>
+      <w:r>
+        <w:t>controller</w:t>
+      </w:r>
+      <w:proofErr w:type="spellEnd"/>
     </w:p>
     <w:p>
       <w:pPr>
@@ -397,6 +738,7 @@
         </w:rPr>
         <w:t xml:space="preserve">&lt;a </w:t>
       </w:r>
+      <w:proofErr w:type="spellStart"/>
       <w:r>
         <w:rPr>
           <w:rFonts w:ascii="Courier New" w:eastAsia="Times New Roman" w:hAnsi="Courier New" w:cs="Courier New"/>
@@ -405,8 +747,20 @@
           <w:szCs w:val="24"/>
           <w:lang w:val="en-US" w:eastAsia="fr-FR"/>
         </w:rPr>
-        <w:t>href=</w:t>
-      </w:r>
+        <w:t>href</w:t>
+      </w:r>
+      <w:proofErr w:type="spellEnd"/>
+      <w:r>
+        <w:rPr>
+          <w:rFonts w:ascii="Courier New" w:eastAsia="Times New Roman" w:hAnsi="Courier New" w:cs="Courier New"/>
+          <w:color w:val="BABABA"/>
+          <w:sz w:val="24"/>
+          <w:szCs w:val="24"/>
+          <w:lang w:val="en-US" w:eastAsia="fr-FR"/>
+        </w:rPr>
+        <w:t>=</w:t>
+      </w:r>
+      <w:proofErr w:type="gramStart"/>
       <w:r>
         <w:rPr>
           <w:rFonts w:ascii="Courier New" w:eastAsia="Times New Roman" w:hAnsi="Courier New" w:cs="Courier New"/>
@@ -425,7 +779,18 @@
           <w:szCs w:val="24"/>
           <w:lang w:val="en-US" w:eastAsia="fr-FR"/>
         </w:rPr>
-        <w:t>{{ path(</w:t>
+        <w:t>{</w:t>
+      </w:r>
+      <w:proofErr w:type="gramEnd"/>
+      <w:r>
+        <w:rPr>
+          <w:rFonts w:ascii="Courier New" w:eastAsia="Times New Roman" w:hAnsi="Courier New" w:cs="Courier New"/>
+          <w:color w:val="A9B7C6"/>
+          <w:sz w:val="24"/>
+          <w:szCs w:val="24"/>
+          <w:lang w:val="en-US" w:eastAsia="fr-FR"/>
+        </w:rPr>
+        <w:t>{ path(</w:t>
       </w:r>
       <w:r>
         <w:rPr>
@@ -437,6 +802,7 @@
         </w:rPr>
         <w:t>‘</w:t>
       </w:r>
+      <w:proofErr w:type="spellStart"/>
       <w:r>
         <w:rPr>
           <w:rFonts w:ascii="Courier New" w:eastAsia="Times New Roman" w:hAnsi="Courier New" w:cs="Courier New"/>
@@ -447,6 +813,7 @@
         </w:rPr>
         <w:t>delete_route_name</w:t>
       </w:r>
+      <w:proofErr w:type="spellEnd"/>
       <w:r>
         <w:rPr>
           <w:rFonts w:ascii="Courier New" w:eastAsia="Times New Roman" w:hAnsi="Courier New" w:cs="Courier New"/>
@@ -487,6 +854,7 @@
         </w:rPr>
         <w:t>&gt;</w:t>
       </w:r>
+      <w:proofErr w:type="spellStart"/>
       <w:r>
         <w:rPr>
           <w:rFonts w:ascii="Courier New" w:eastAsia="Times New Roman" w:hAnsi="Courier New" w:cs="Courier New"/>
@@ -495,7 +863,18 @@
           <w:szCs w:val="24"/>
           <w:lang w:val="en-US" w:eastAsia="fr-FR"/>
         </w:rPr>
-        <w:t>Appel Lucky Controller</w:t>
+        <w:t>Appel</w:t>
+      </w:r>
+      <w:proofErr w:type="spellEnd"/>
+      <w:r>
+        <w:rPr>
+          <w:rFonts w:ascii="Courier New" w:eastAsia="Times New Roman" w:hAnsi="Courier New" w:cs="Courier New"/>
+          <w:color w:val="A9B7C6"/>
+          <w:sz w:val="24"/>
+          <w:szCs w:val="24"/>
+          <w:lang w:val="en-US" w:eastAsia="fr-FR"/>
+        </w:rPr>
+        <w:t xml:space="preserve"> Lucky Controller</w:t>
       </w:r>
       <w:r>
         <w:rPr>
@@ -518,7 +897,28 @@
     </w:p>
     <w:p>
       <w:r>
-        <w:t>La route configurée dans le comm., ici « /entity-remove » n’est utilisée qu’en URL, on ne peut la passer dans le HREF</w:t>
+        <w:t xml:space="preserve">La route configurée dans le </w:t>
+      </w:r>
+      <w:proofErr w:type="spellStart"/>
+      <w:proofErr w:type="gramStart"/>
+      <w:r>
+        <w:t>comm</w:t>
+      </w:r>
+      <w:proofErr w:type="spellEnd"/>
+      <w:r>
+        <w:t>.,</w:t>
+      </w:r>
+      <w:proofErr w:type="gramEnd"/>
+      <w:r>
+        <w:t xml:space="preserve"> ici « /</w:t>
+      </w:r>
+      <w:proofErr w:type="spellStart"/>
+      <w:r>
+        <w:t>entity-remove</w:t>
+      </w:r>
+      <w:proofErr w:type="spellEnd"/>
+      <w:r>
+        <w:t> » n’est utilisée qu’en URL, on ne peut la passer dans le HREF</w:t>
       </w:r>
     </w:p>
     <w:p>
@@ -537,13 +937,44 @@
     </w:p>
     <w:p>
       <w:r>
-        <w:t>L’ajout d’une wildcard à la route (paramètre entre {})</w:t>
-      </w:r>
-      <w:r>
-        <w:t xml:space="preserve"> au dessus de l’action du controller force </w:t>
-      </w:r>
-      <w:r>
-        <w:t xml:space="preserve">a avoir un paramètre </w:t>
+        <w:t xml:space="preserve">L’ajout d’une </w:t>
+      </w:r>
+      <w:proofErr w:type="spellStart"/>
+      <w:r>
+        <w:t>wildcard</w:t>
+      </w:r>
+      <w:proofErr w:type="spellEnd"/>
+      <w:r>
+        <w:t xml:space="preserve"> à la route (paramètre entre {})</w:t>
+      </w:r>
+      <w:r>
+        <w:t xml:space="preserve"> </w:t>
+      </w:r>
+      <w:proofErr w:type="spellStart"/>
+      <w:r>
+        <w:t>au dessus</w:t>
+      </w:r>
+      <w:proofErr w:type="spellEnd"/>
+      <w:r>
+        <w:t xml:space="preserve"> de l’action du </w:t>
+      </w:r>
+      <w:proofErr w:type="spellStart"/>
+      <w:r>
+        <w:t>controller</w:t>
+      </w:r>
+      <w:proofErr w:type="spellEnd"/>
+      <w:r>
+        <w:t xml:space="preserve"> force </w:t>
+      </w:r>
+      <w:proofErr w:type="spellStart"/>
+      <w:proofErr w:type="gramStart"/>
+      <w:r>
+        <w:t>a</w:t>
+      </w:r>
+      <w:proofErr w:type="spellEnd"/>
+      <w:proofErr w:type="gramEnd"/>
+      <w:r>
+        <w:t xml:space="preserve"> avoir un paramètre </w:t>
       </w:r>
       <w:r>
         <w:t xml:space="preserve">dans l’url </w:t>
@@ -571,7 +1002,15 @@
     </w:p>
     <w:p>
       <w:r>
-        <w:t xml:space="preserve">Fonction de redirection avec des paramètres à envoyer au template : </w:t>
+        <w:t xml:space="preserve">Fonction de redirection avec des paramètres à envoyer au </w:t>
+      </w:r>
+      <w:proofErr w:type="spellStart"/>
+      <w:r>
+        <w:t>template</w:t>
+      </w:r>
+      <w:proofErr w:type="spellEnd"/>
+      <w:r>
+        <w:t xml:space="preserve"> : </w:t>
       </w:r>
     </w:p>
     <w:p>
@@ -586,8 +1025,17 @@
           <w:rStyle w:val="c1"/>
           <w:lang w:val="en-US"/>
         </w:rPr>
-        <w:t>// renders app/Resources/views/hello/greetings/index.html.twig</w:t>
-      </w:r>
+        <w:t>// renders app/Resources/views/hello/greetings/</w:t>
+      </w:r>
+      <w:proofErr w:type="spellStart"/>
+      <w:r>
+        <w:rPr>
+          <w:rStyle w:val="c1"/>
+          <w:lang w:val="en-US"/>
+        </w:rPr>
+        <w:t>index.html.twig</w:t>
+      </w:r>
+      <w:proofErr w:type="spellEnd"/>
     </w:p>
     <w:p>
       <w:pPr>
@@ -596,6 +1044,7 @@
           <w:lang w:val="en-US"/>
         </w:rPr>
       </w:pPr>
+      <w:proofErr w:type="gramStart"/>
       <w:r>
         <w:rPr>
           <w:rStyle w:val="k"/>
@@ -603,6 +1052,7 @@
         </w:rPr>
         <w:t>return</w:t>
       </w:r>
+      <w:proofErr w:type="gramEnd"/>
       <w:r>
         <w:rPr>
           <w:lang w:val="en-US"/>
@@ -643,7 +1093,23 @@
           <w:rStyle w:val="s1"/>
           <w:lang w:val="en-US"/>
         </w:rPr>
-        <w:t>'hello/greetings/index.html.twig'</w:t>
+        <w:t>'hello/greetings/</w:t>
+      </w:r>
+      <w:proofErr w:type="spellStart"/>
+      <w:r>
+        <w:rPr>
+          <w:rStyle w:val="s1"/>
+          <w:lang w:val="en-US"/>
+        </w:rPr>
+        <w:t>index.html.twig</w:t>
+      </w:r>
+      <w:proofErr w:type="spellEnd"/>
+      <w:r>
+        <w:rPr>
+          <w:rStyle w:val="s1"/>
+          <w:lang w:val="en-US"/>
+        </w:rPr>
+        <w:t>'</w:t>
       </w:r>
       <w:r>
         <w:rPr>
@@ -687,7 +1153,23 @@
         <w:rPr>
           <w:rStyle w:val="s1"/>
         </w:rPr>
-        <w:t>'name'</w:t>
+        <w:t>'</w:t>
+      </w:r>
+      <w:proofErr w:type="spellStart"/>
+      <w:proofErr w:type="gramStart"/>
+      <w:r>
+        <w:rPr>
+          <w:rStyle w:val="s1"/>
+        </w:rPr>
+        <w:t>name</w:t>
+      </w:r>
+      <w:proofErr w:type="spellEnd"/>
+      <w:proofErr w:type="gramEnd"/>
+      <w:r>
+        <w:rPr>
+          <w:rStyle w:val="s1"/>
+        </w:rPr>
+        <w:t>'</w:t>
       </w:r>
       <w:r>
         <w:t xml:space="preserve"> </w:t>
@@ -706,8 +1188,16 @@
         <w:rPr>
           <w:rStyle w:val="nv"/>
         </w:rPr>
-        <w:t>$name</w:t>
-      </w:r>
+        <w:t>$</w:t>
+      </w:r>
+      <w:proofErr w:type="spellStart"/>
+      <w:r>
+        <w:rPr>
+          <w:rStyle w:val="nv"/>
+        </w:rPr>
+        <w:t>name</w:t>
+      </w:r>
+      <w:proofErr w:type="spellEnd"/>
     </w:p>
     <w:p>
       <w:pPr>
@@ -734,7 +1224,15 @@
         <w:t>Création des entités et de l’ORM </w:t>
       </w:r>
       <w:r>
-        <w:t xml:space="preserve"> à partir de notre base stop_gaspi existante </w:t>
+        <w:t xml:space="preserve"> à partir de notre base </w:t>
+      </w:r>
+      <w:proofErr w:type="spellStart"/>
+      <w:r>
+        <w:t>stop_gaspi</w:t>
+      </w:r>
+      <w:proofErr w:type="spellEnd"/>
+      <w:r>
+        <w:t xml:space="preserve"> existante </w:t>
       </w:r>
       <w:r>
         <w:t xml:space="preserve">: </w:t>
@@ -742,12 +1240,33 @@
     </w:p>
     <w:p>
       <w:r>
-        <w:t>Une fois qu’on a bien configuré notre base dans le fichier de config : app/config/parameters.yml</w:t>
-      </w:r>
-    </w:p>
-    <w:p>
-      <w:r>
-        <w:t>On execute les commandes suivantes pour créer toutes les entités dont nous avons besoin à partir de notre base :</w:t>
+        <w:t xml:space="preserve">Une fois qu’on a bien configuré notre base dans le fichier de config : </w:t>
+      </w:r>
+      <w:proofErr w:type="spellStart"/>
+      <w:r>
+        <w:t>app</w:t>
+      </w:r>
+      <w:proofErr w:type="spellEnd"/>
+      <w:r>
+        <w:t>/config/</w:t>
+      </w:r>
+      <w:proofErr w:type="spellStart"/>
+      <w:r>
+        <w:t>parameters.yml</w:t>
+      </w:r>
+      <w:proofErr w:type="spellEnd"/>
+    </w:p>
+    <w:p>
+      <w:r>
+        <w:t xml:space="preserve">On </w:t>
+      </w:r>
+      <w:proofErr w:type="spellStart"/>
+      <w:r>
+        <w:t>execute</w:t>
+      </w:r>
+      <w:proofErr w:type="spellEnd"/>
+      <w:r>
+        <w:t xml:space="preserve"> les commandes suivantes pour créer toutes les entités dont nous avons besoin à partir de notre base :</w:t>
       </w:r>
     </w:p>
     <w:p>
@@ -768,9 +1287,37 @@
         </w:rPr>
         <w:t xml:space="preserve">$ </w:t>
       </w:r>
-      <w:r>
-        <w:t>php bin/console doctrine:mapping:import --force AppBundle xml</w:t>
-      </w:r>
+      <w:proofErr w:type="spellStart"/>
+      <w:proofErr w:type="gramStart"/>
+      <w:r>
+        <w:t>php</w:t>
+      </w:r>
+      <w:proofErr w:type="spellEnd"/>
+      <w:proofErr w:type="gramEnd"/>
+      <w:r>
+        <w:t xml:space="preserve"> bin/console </w:t>
+      </w:r>
+      <w:proofErr w:type="spellStart"/>
+      <w:r>
+        <w:t>doctrine:mapping:import</w:t>
+      </w:r>
+      <w:proofErr w:type="spellEnd"/>
+      <w:r>
+        <w:t xml:space="preserve"> --force </w:t>
+      </w:r>
+      <w:proofErr w:type="spellStart"/>
+      <w:r>
+        <w:t>AppBundle</w:t>
+      </w:r>
+      <w:proofErr w:type="spellEnd"/>
+      <w:r>
+        <w:t xml:space="preserve"> </w:t>
+      </w:r>
+      <w:proofErr w:type="spellStart"/>
+      <w:r>
+        <w:t>xml</w:t>
+      </w:r>
+      <w:proofErr w:type="spellEnd"/>
     </w:p>
     <w:p>
       <w:pPr>
@@ -782,9 +1329,32 @@
         </w:rPr>
         <w:t xml:space="preserve">$ </w:t>
       </w:r>
-      <w:r>
-        <w:t>php bin/console doctrine:mapping:convert annotation ./src</w:t>
-      </w:r>
+      <w:proofErr w:type="spellStart"/>
+      <w:r>
+        <w:t>php</w:t>
+      </w:r>
+      <w:proofErr w:type="spellEnd"/>
+      <w:r>
+        <w:t xml:space="preserve"> bin/console </w:t>
+      </w:r>
+      <w:proofErr w:type="spellStart"/>
+      <w:r>
+        <w:t>doctrine:mapping:convert</w:t>
+      </w:r>
+      <w:proofErr w:type="spellEnd"/>
+      <w:r>
+        <w:t xml:space="preserve"> </w:t>
+      </w:r>
+      <w:proofErr w:type="gramStart"/>
+      <w:r>
+        <w:t>annotation ./</w:t>
+      </w:r>
+      <w:proofErr w:type="spellStart"/>
+      <w:proofErr w:type="gramEnd"/>
+      <w:r>
+        <w:t>src</w:t>
+      </w:r>
+      <w:proofErr w:type="spellEnd"/>
     </w:p>
     <w:p>
       <w:pPr>
@@ -812,9 +1382,29 @@
         </w:rPr>
         <w:t xml:space="preserve">$ </w:t>
       </w:r>
-      <w:r>
-        <w:t>php bin/console doctrine:generate:entities AppBundle</w:t>
-      </w:r>
+      <w:proofErr w:type="spellStart"/>
+      <w:proofErr w:type="gramStart"/>
+      <w:r>
+        <w:t>php</w:t>
+      </w:r>
+      <w:proofErr w:type="spellEnd"/>
+      <w:proofErr w:type="gramEnd"/>
+      <w:r>
+        <w:t xml:space="preserve"> bin/console </w:t>
+      </w:r>
+      <w:proofErr w:type="spellStart"/>
+      <w:r>
+        <w:t>doctrine:generate:entities</w:t>
+      </w:r>
+      <w:proofErr w:type="spellEnd"/>
+      <w:r>
+        <w:t xml:space="preserve"> </w:t>
+      </w:r>
+      <w:proofErr w:type="spellStart"/>
+      <w:r>
+        <w:t>AppBundle</w:t>
+      </w:r>
+      <w:proofErr w:type="spellEnd"/>
     </w:p>
     <w:p>
       <w:pPr>
@@ -827,8 +1417,13 @@
       </w:pPr>
     </w:p>
     <w:p>
-      <w:r>
-        <w:t>notre base :</w:t>
+      <w:proofErr w:type="gramStart"/>
+      <w:r>
+        <w:t>notre</w:t>
+      </w:r>
+      <w:proofErr w:type="gramEnd"/>
+      <w:r>
+        <w:t xml:space="preserve"> base :</w:t>
       </w:r>
     </w:p>
     <w:p/>
@@ -879,13 +1474,19 @@
     </w:p>
     <w:p>
       <w:r>
-        <w:t>Une fois qu’on a fait tout ça, on peut créer la vue et controller associée à une entité avec la commande suivante : Par la suite de cette commande on choisit l’entité à « CRUDER »</w:t>
+        <w:t xml:space="preserve">Une fois qu’on a fait tout ça, on peut créer la vue et </w:t>
+      </w:r>
+      <w:proofErr w:type="spellStart"/>
+      <w:r>
+        <w:t>controller</w:t>
+      </w:r>
+      <w:proofErr w:type="spellEnd"/>
+      <w:r>
+        <w:t xml:space="preserve"> associée à une entité avec la commande suivante : Par la suite de cette commande on choisit l’entité à « CRUDER »</w:t>
       </w:r>
       <w:r>
         <w:t>, si on veut ajouter un droit d’écriture sur cette entité, etc…</w:t>
       </w:r>
-      <w:bookmarkStart w:id="0" w:name="_GoBack"/>
-      <w:bookmarkEnd w:id="0"/>
     </w:p>
     <w:p>
       <w:pPr>
@@ -901,6 +1502,7 @@
           <w:lang w:val="en-US"/>
         </w:rPr>
       </w:pPr>
+      <w:proofErr w:type="spellStart"/>
       <w:r>
         <w:rPr>
           <w:rFonts w:ascii="Lucida Console" w:hAnsi="Lucida Console" w:cs="Lucida Console"/>
@@ -909,7 +1511,18 @@
           <w:szCs w:val="18"/>
           <w:lang w:val="en-US"/>
         </w:rPr>
-        <w:t xml:space="preserve">Matthieu@Matthieu-PC </w:t>
+        <w:t>Matthieu@Matthieu-PC</w:t>
+      </w:r>
+      <w:proofErr w:type="spellEnd"/>
+      <w:r>
+        <w:rPr>
+          <w:rFonts w:ascii="Lucida Console" w:hAnsi="Lucida Console" w:cs="Lucida Console"/>
+          <w:color w:val="00BF00"/>
+          <w:sz w:val="18"/>
+          <w:szCs w:val="18"/>
+          <w:lang w:val="en-US"/>
+        </w:rPr>
+        <w:t xml:space="preserve"> </w:t>
       </w:r>
       <w:r>
         <w:rPr>
@@ -929,8 +1542,42 @@
           <w:szCs w:val="18"/>
           <w:lang w:val="en-US"/>
         </w:rPr>
-        <w:t>/c/wamp/www/stop_gaspi</w:t>
-      </w:r>
+        <w:t>/c/</w:t>
+      </w:r>
+      <w:proofErr w:type="spellStart"/>
+      <w:r>
+        <w:rPr>
+          <w:rFonts w:ascii="Lucida Console" w:hAnsi="Lucida Console" w:cs="Lucida Console"/>
+          <w:color w:val="BFBF00"/>
+          <w:sz w:val="18"/>
+          <w:szCs w:val="18"/>
+          <w:lang w:val="en-US"/>
+        </w:rPr>
+        <w:t>wamp</w:t>
+      </w:r>
+      <w:proofErr w:type="spellEnd"/>
+      <w:r>
+        <w:rPr>
+          <w:rFonts w:ascii="Lucida Console" w:hAnsi="Lucida Console" w:cs="Lucida Console"/>
+          <w:color w:val="BFBF00"/>
+          <w:sz w:val="18"/>
+          <w:szCs w:val="18"/>
+          <w:lang w:val="en-US"/>
+        </w:rPr>
+        <w:t>/www/</w:t>
+      </w:r>
+      <w:proofErr w:type="spellStart"/>
+      <w:r>
+        <w:rPr>
+          <w:rFonts w:ascii="Lucida Console" w:hAnsi="Lucida Console" w:cs="Lucida Console"/>
+          <w:color w:val="BFBF00"/>
+          <w:sz w:val="18"/>
+          <w:szCs w:val="18"/>
+          <w:lang w:val="en-US"/>
+        </w:rPr>
+        <w:t>stop_gaspi</w:t>
+      </w:r>
+      <w:proofErr w:type="spellEnd"/>
     </w:p>
     <w:p>
       <w:pPr>
@@ -950,10 +1597,136 @@
           <w:sz w:val="18"/>
           <w:szCs w:val="18"/>
         </w:rPr>
-        <w:t>$ php bin/console generate:doctrine:crud</w:t>
-      </w:r>
-    </w:p>
-    <w:p/>
+        <w:t xml:space="preserve">$ </w:t>
+      </w:r>
+      <w:proofErr w:type="spellStart"/>
+      <w:proofErr w:type="gramStart"/>
+      <w:r>
+        <w:rPr>
+          <w:rFonts w:ascii="Lucida Console" w:hAnsi="Lucida Console" w:cs="Lucida Console"/>
+          <w:sz w:val="18"/>
+          <w:szCs w:val="18"/>
+        </w:rPr>
+        <w:t>php</w:t>
+      </w:r>
+      <w:proofErr w:type="spellEnd"/>
+      <w:proofErr w:type="gramEnd"/>
+      <w:r>
+        <w:rPr>
+          <w:rFonts w:ascii="Lucida Console" w:hAnsi="Lucida Console" w:cs="Lucida Console"/>
+          <w:sz w:val="18"/>
+          <w:szCs w:val="18"/>
+        </w:rPr>
+        <w:t xml:space="preserve"> bin/console </w:t>
+      </w:r>
+      <w:proofErr w:type="spellStart"/>
+      <w:r>
+        <w:rPr>
+          <w:rFonts w:ascii="Lucida Console" w:hAnsi="Lucida Console" w:cs="Lucida Console"/>
+          <w:sz w:val="18"/>
+          <w:szCs w:val="18"/>
+        </w:rPr>
+        <w:t>generate:doctrine:crud</w:t>
+      </w:r>
+      <w:proofErr w:type="spellEnd"/>
+    </w:p>
+    <w:p>
+      <w:r>
+        <w:br w:type="page"/>
+      </w:r>
+    </w:p>
+    <w:p>
+      <w:pPr>
+        <w:pStyle w:val="Titre1"/>
+      </w:pPr>
+      <w:r>
+        <w:lastRenderedPageBreak/>
+        <w:t xml:space="preserve">A propos de </w:t>
+      </w:r>
+      <w:proofErr w:type="spellStart"/>
+      <w:r>
+        <w:t>Symfony</w:t>
+      </w:r>
+      <w:proofErr w:type="spellEnd"/>
+    </w:p>
+    <w:p>
+      <w:pPr>
+        <w:rPr>
+          <w:lang w:val="en-US"/>
+        </w:rPr>
+      </w:pPr>
+    </w:p>
+    <w:p>
+      <w:pPr>
+        <w:rPr>
+          <w:lang w:val="en-US"/>
+        </w:rPr>
+      </w:pPr>
+      <w:r>
+        <w:rPr>
+          <w:lang w:val="en-US"/>
+        </w:rPr>
+        <w:t xml:space="preserve">Version </w:t>
+      </w:r>
+      <w:proofErr w:type="spellStart"/>
+      <w:proofErr w:type="gramStart"/>
+      <w:r>
+        <w:rPr>
+          <w:lang w:val="en-US"/>
+        </w:rPr>
+        <w:t>utilisée</w:t>
+      </w:r>
+      <w:proofErr w:type="spellEnd"/>
+      <w:r>
+        <w:rPr>
+          <w:lang w:val="en-US"/>
+        </w:rPr>
+        <w:t xml:space="preserve"> :</w:t>
+      </w:r>
+      <w:proofErr w:type="gramEnd"/>
+      <w:r>
+        <w:rPr>
+          <w:lang w:val="en-US"/>
+        </w:rPr>
+        <w:t xml:space="preserve"> 3.1.0</w:t>
+      </w:r>
+    </w:p>
+    <w:p>
+      <w:r>
+        <w:t>Package ajoutés via</w:t>
+      </w:r>
+      <w:r>
+        <w:t xml:space="preserve"> </w:t>
+      </w:r>
+      <w:proofErr w:type="spellStart"/>
+      <w:r>
+        <w:t>B</w:t>
+      </w:r>
+      <w:r>
+        <w:t>ower</w:t>
+      </w:r>
+      <w:proofErr w:type="spellEnd"/>
+      <w:r>
+        <w:t xml:space="preserve"> : </w:t>
+      </w:r>
+      <w:proofErr w:type="spellStart"/>
+      <w:r>
+        <w:t>Bootstrap</w:t>
+      </w:r>
+      <w:proofErr w:type="spellEnd"/>
+      <w:r>
+        <w:t xml:space="preserve"> 3.3.6</w:t>
+      </w:r>
+    </w:p>
+    <w:p>
+      <w:r>
+        <w:t>Bundles ajoutés : ~ à remplir plus tard</w:t>
+      </w:r>
+    </w:p>
+    <w:p>
+      <w:bookmarkStart w:id="0" w:name="_GoBack"/>
+      <w:bookmarkEnd w:id="0"/>
+    </w:p>
     <w:sectPr>
       <w:pgSz w:w="11906" w:h="16838"/>
       <w:pgMar w:top="1417" w:right="1417" w:bottom="1417" w:left="1417" w:header="708" w:footer="708" w:gutter="0"/>

</xml_diff>